<commit_message>
rapport de synthese v11
</commit_message>
<xml_diff>
--- a/Docs/RapportSynth�se_v9_r�partition.docx
+++ b/Docs/RapportSynth�se_v9_r�partition.docx
@@ -10,7 +10,6 @@
           <w:docPartUnique/>
         </w:docPartObj>
       </w:sdtPr>
-      <w:sdtEndPr/>
       <w:sdtContent>
         <w:p>
           <w:r>
@@ -215,7 +214,6 @@
                                       <w:calendar w:val="gregorian"/>
                                     </w:date>
                                   </w:sdtPr>
-                                  <w:sdtEndPr/>
                                   <w:sdtContent>
                                     <w:p>
                                       <w:pPr>
@@ -309,7 +307,6 @@
                                     <w:dataBinding w:prefixMappings="xmlns:ns0='http://schemas.openxmlformats.org/package/2006/metadata/core-properties' xmlns:ns1='http://purl.org/dc/elements/1.1/'" w:xpath="/ns0:coreProperties[1]/ns1:creator[1]" w:storeItemID="{6C3C8BC8-F283-45AE-878A-BAB7291924A1}"/>
                                     <w:text/>
                                   </w:sdtPr>
-                                  <w:sdtEndPr/>
                                   <w:sdtContent>
                                     <w:p>
                                       <w:pPr>
@@ -375,7 +372,6 @@
                                     <w:dataBinding w:prefixMappings="xmlns:ns0='http://schemas.openxmlformats.org/officeDocument/2006/extended-properties'" w:xpath="/ns0:Properties[1]/ns0:Company[1]" w:storeItemID="{6668398D-A668-4E3E-A5EB-62B293D839F1}"/>
                                     <w:text/>
                                   </w:sdtPr>
-                                  <w:sdtEndPr/>
                                   <w:sdtContent>
                                     <w:p>
                                       <w:pPr>
@@ -458,7 +454,6 @@
                                       <w:calendar w:val="gregorian"/>
                                     </w:date>
                                   </w:sdtPr>
-                                  <w:sdtEndPr/>
                                   <w:sdtContent>
                                     <w:p>
                                       <w:pPr>
@@ -534,7 +529,6 @@
                                 <w:calendar w:val="gregorian"/>
                               </w:date>
                             </w:sdtPr>
-                            <w:sdtEndPr/>
                             <w:sdtContent>
                               <w:p>
                                 <w:pPr>
@@ -583,7 +577,6 @@
                               <w:dataBinding w:prefixMappings="xmlns:ns0='http://schemas.openxmlformats.org/package/2006/metadata/core-properties' xmlns:ns1='http://purl.org/dc/elements/1.1/'" w:xpath="/ns0:coreProperties[1]/ns1:creator[1]" w:storeItemID="{6C3C8BC8-F283-45AE-878A-BAB7291924A1}"/>
                               <w:text/>
                             </w:sdtPr>
-                            <w:sdtEndPr/>
                             <w:sdtContent>
                               <w:p>
                                 <w:pPr>
@@ -621,8 +614,19 @@
                                     <w:szCs w:val="26"/>
                                     <w:lang w:val="fr-FR"/>
                                   </w:rPr>
-                                  <w:t>Emmanuel Yagapen</w:t>
+                                  <w:t xml:space="preserve">Emmanuel </w:t>
                                 </w:r>
+                                <w:proofErr w:type="spellStart"/>
+                                <w:r>
+                                  <w:rPr>
+                                    <w:color w:val="FFFFFF" w:themeColor="background1"/>
+                                    <w:sz w:val="26"/>
+                                    <w:szCs w:val="26"/>
+                                    <w:lang w:val="fr-FR"/>
+                                  </w:rPr>
+                                  <w:t>Yagapen</w:t>
+                                </w:r>
+                                <w:proofErr w:type="spellEnd"/>
                               </w:p>
                             </w:sdtContent>
                           </w:sdt>
@@ -638,7 +642,6 @@
                               <w:dataBinding w:prefixMappings="xmlns:ns0='http://schemas.openxmlformats.org/officeDocument/2006/extended-properties'" w:xpath="/ns0:Properties[1]/ns0:Company[1]" w:storeItemID="{6668398D-A668-4E3E-A5EB-62B293D839F1}"/>
                               <w:text/>
                             </w:sdtPr>
-                            <w:sdtEndPr/>
                             <w:sdtContent>
                               <w:p>
                                 <w:pPr>
@@ -658,7 +661,47 @@
                                     <w:szCs w:val="26"/>
                                     <w:lang w:val="fr-FR"/>
                                   </w:rPr>
-                                  <w:t>Polytech’Montpellier                                   pour Synox représenté par                            Jérome  Fenwick &amp; Joffrey Verdier</w:t>
+                                  <w:t xml:space="preserve">Polytech’Montpellier                                   pour Synox représenté par                            </w:t>
+                                </w:r>
+                                <w:proofErr w:type="spellStart"/>
+                                <w:r>
+                                  <w:rPr>
+                                    <w:color w:val="FFFFFF" w:themeColor="background1"/>
+                                    <w:sz w:val="26"/>
+                                    <w:szCs w:val="26"/>
+                                    <w:lang w:val="fr-FR"/>
+                                  </w:rPr>
+                                  <w:t>Jérome</w:t>
+                                </w:r>
+                                <w:proofErr w:type="spellEnd"/>
+                                <w:r>
+                                  <w:rPr>
+                                    <w:color w:val="FFFFFF" w:themeColor="background1"/>
+                                    <w:sz w:val="26"/>
+                                    <w:szCs w:val="26"/>
+                                    <w:lang w:val="fr-FR"/>
+                                  </w:rPr>
+                                  <w:t xml:space="preserve">  </w:t>
+                                </w:r>
+                                <w:proofErr w:type="spellStart"/>
+                                <w:r>
+                                  <w:rPr>
+                                    <w:color w:val="FFFFFF" w:themeColor="background1"/>
+                                    <w:sz w:val="26"/>
+                                    <w:szCs w:val="26"/>
+                                    <w:lang w:val="fr-FR"/>
+                                  </w:rPr>
+                                  <w:t>Fenwick</w:t>
+                                </w:r>
+                                <w:proofErr w:type="spellEnd"/>
+                                <w:r>
+                                  <w:rPr>
+                                    <w:color w:val="FFFFFF" w:themeColor="background1"/>
+                                    <w:sz w:val="26"/>
+                                    <w:szCs w:val="26"/>
+                                    <w:lang w:val="fr-FR"/>
+                                  </w:rPr>
+                                  <w:t xml:space="preserve"> &amp; Joffrey Verdier</w:t>
                                 </w:r>
                               </w:p>
                             </w:sdtContent>
@@ -681,7 +724,6 @@
                                 <w:calendar w:val="gregorian"/>
                               </w:date>
                             </w:sdtPr>
-                            <w:sdtEndPr/>
                             <w:sdtContent>
                               <w:p>
                                 <w:pPr>
@@ -849,7 +891,6 @@
                                   <w:dataBinding w:prefixMappings="xmlns:ns0='http://schemas.openxmlformats.org/package/2006/metadata/core-properties' xmlns:ns1='http://purl.org/dc/elements/1.1/'" w:xpath="/ns0:coreProperties[1]/ns1:title[1]" w:storeItemID="{6C3C8BC8-F283-45AE-878A-BAB7291924A1}"/>
                                   <w:text/>
                                 </w:sdtPr>
-                                <w:sdtEndPr/>
                                 <w:sdtContent>
                                   <w:p>
                                     <w:pPr>
@@ -922,7 +963,6 @@
                             <w:dataBinding w:prefixMappings="xmlns:ns0='http://schemas.openxmlformats.org/package/2006/metadata/core-properties' xmlns:ns1='http://purl.org/dc/elements/1.1/'" w:xpath="/ns0:coreProperties[1]/ns1:title[1]" w:storeItemID="{6C3C8BC8-F283-45AE-878A-BAB7291924A1}"/>
                             <w:text/>
                           </w:sdtPr>
-                          <w:sdtEndPr/>
                           <w:sdtContent>
                             <w:p>
                               <w:pPr>
@@ -1123,6 +1163,7 @@
                               <w:szCs w:val="72"/>
                             </w:rPr>
                           </w:pPr>
+                          <w:proofErr w:type="gramStart"/>
                           <w:r>
                             <w:rPr>
                               <w:rFonts w:asciiTheme="majorHAnsi" w:hAnsiTheme="majorHAnsi"/>
@@ -1132,6 +1173,7 @@
                             </w:rPr>
                             <w:t>synthèse</w:t>
                           </w:r>
+                          <w:proofErr w:type="gramEnd"/>
                         </w:p>
                       </w:txbxContent>
                     </v:textbox>
@@ -1354,7 +1396,6 @@
           <w:docPartUnique/>
         </w:docPartObj>
       </w:sdtPr>
-      <w:sdtEndPr/>
       <w:sdtContent>
         <w:p>
           <w:pPr>
@@ -6304,7 +6345,7 @@
             <w10:borderbottom type="single" width="4"/>
             <w10:borderright type="single" width="4"/>
           </v:shape>
-          <o:OLEObject Type="Embed" ProgID="Visio.Drawing.11" ShapeID="_x0000_i1025" DrawAspect="Content" ObjectID="_1389101796" r:id="rId14"/>
+          <o:OLEObject Type="Embed" ProgID="Visio.Drawing.11" ShapeID="_x0000_i1025" DrawAspect="Content" ObjectID="_1389105375" r:id="rId14"/>
         </w:object>
       </w:r>
     </w:p>
@@ -6565,27 +6606,14 @@
       <w:r>
         <w:t xml:space="preserve">Figure </w:t>
       </w:r>
-      <w:r>
-        <w:fldChar w:fldCharType="begin"/>
-      </w:r>
-      <w:r>
-        <w:instrText xml:space="preserve"> SEQ Figure \* ARABIC </w:instrText>
-      </w:r>
-      <w:r>
-        <w:fldChar w:fldCharType="separate"/>
-      </w:r>
-      <w:r>
-        <w:rPr>
-          <w:noProof/>
-        </w:rPr>
-        <w:t>1</w:t>
-      </w:r>
-      <w:r>
-        <w:rPr>
-          <w:noProof/>
-        </w:rPr>
-        <w:fldChar w:fldCharType="end"/>
-      </w:r>
+      <w:fldSimple w:instr=" SEQ Figure \* ARABIC ">
+        <w:r>
+          <w:rPr>
+            <w:noProof/>
+          </w:rPr>
+          <w:t>1</w:t>
+        </w:r>
+      </w:fldSimple>
       <w:r>
         <w:t xml:space="preserve"> : Diagramme des cas d'utilisation machine</w:t>
       </w:r>
@@ -6704,30 +6732,14 @@
       <w:r>
         <w:t xml:space="preserve">Figure </w:t>
       </w:r>
-      <w:r>
-        <w:fldChar w:fldCharType="begin"/>
-      </w:r>
-      <w:r>
-        <w:instrText xml:space="preserve"> SEQ Figure \*</w:instrText>
-      </w:r>
-      <w:r>
-        <w:instrText xml:space="preserve"> ARABIC </w:instrText>
-      </w:r>
-      <w:r>
-        <w:fldChar w:fldCharType="separate"/>
-      </w:r>
-      <w:r>
-        <w:rPr>
-          <w:noProof/>
-        </w:rPr>
-        <w:t>2</w:t>
-      </w:r>
-      <w:r>
-        <w:rPr>
-          <w:noProof/>
-        </w:rPr>
-        <w:fldChar w:fldCharType="end"/>
-      </w:r>
+      <w:fldSimple w:instr=" SEQ Figure \* ARABIC ">
+        <w:r>
+          <w:rPr>
+            <w:noProof/>
+          </w:rPr>
+          <w:t>2</w:t>
+        </w:r>
+      </w:fldSimple>
       <w:r>
         <w:t xml:space="preserve"> : Diagramme des cas d'utilisation utilisateur</w:t>
       </w:r>
@@ -6859,27 +6871,14 @@
       <w:r>
         <w:t xml:space="preserve">Figure </w:t>
       </w:r>
-      <w:r>
-        <w:fldChar w:fldCharType="begin"/>
-      </w:r>
-      <w:r>
-        <w:instrText xml:space="preserve"> SEQ Figure \* ARABIC </w:instrText>
-      </w:r>
-      <w:r>
-        <w:fldChar w:fldCharType="separate"/>
-      </w:r>
-      <w:r>
-        <w:rPr>
-          <w:noProof/>
-        </w:rPr>
-        <w:t>3</w:t>
-      </w:r>
-      <w:r>
-        <w:rPr>
-          <w:noProof/>
-        </w:rPr>
-        <w:fldChar w:fldCharType="end"/>
-      </w:r>
+      <w:fldSimple w:instr=" SEQ Figure \* ARABIC ">
+        <w:r>
+          <w:rPr>
+            <w:noProof/>
+          </w:rPr>
+          <w:t>3</w:t>
+        </w:r>
+      </w:fldSimple>
       <w:r>
         <w:t xml:space="preserve"> : Diagramme des classes</w:t>
       </w:r>
@@ -7090,6 +7089,282 @@
       <w:r>
         <w:t>Description des commandes AT</w:t>
       </w:r>
+    </w:p>
+    <w:p>
+      <w:r>
+        <w:t xml:space="preserve">Les commandes AT, aussi appelées commandes Hayes, permettent de communiquer avec le modem GSM et de lui envoyer des instructions. </w:t>
+      </w:r>
+      <w:r>
+        <w:t xml:space="preserve">Voici quelques commandes AT parmi les plus importantes. Les commandes AT sont </w:t>
+      </w:r>
+      <w:r>
+        <w:t>expliquées</w:t>
+      </w:r>
+      <w:r>
+        <w:t xml:space="preserve"> plus en détails dans le rapport technique.</w:t>
+      </w:r>
+    </w:p>
+    <w:p>
+      <w:r>
+        <w:t>En effet, il existe de nombreuses commandes AT, avec des utilités diverses, comprenant toutes de nombreux paramètres, souvent optionnels. Il nous a donc fallu faire un important travail de compréhension, afin de ne retenir que les commandes et les options utiles à notre travail.</w:t>
+      </w:r>
+    </w:p>
+    <w:p>
+      <w:pPr>
+        <w:pStyle w:val="Heading5"/>
+      </w:pPr>
+      <w:r>
+        <w:t>Choix du format des messages</w:t>
+      </w:r>
+    </w:p>
+    <w:p>
+      <w:r>
+        <w:t xml:space="preserve">La commande </w:t>
+      </w:r>
+      <w:r>
+        <w:rPr>
+          <w:b/>
+        </w:rPr>
+        <w:t>AT+CMGF</w:t>
+      </w:r>
+      <w:r>
+        <w:t xml:space="preserve"> permet d’indiquer au modem le format des messages</w:t>
+      </w:r>
+      <w:r>
+        <w:t xml:space="preserve">. En effet, il existe 2 formats possibles : le format texte, utilisant les caractères ASCII, et le format PDU, en hexadécimal (caractères de 0 à 9 et de A à F). </w:t>
+      </w:r>
+    </w:p>
+    <w:p>
+      <w:r>
+        <w:t xml:space="preserve">En mode texte, les informations sont directement compréhensibles par l’utilisateur, alors que le mode PDU nécessite un décodage. En effet, une trame </w:t>
+      </w:r>
+      <w:r>
+        <w:rPr>
+          <w:rStyle w:val="FootnoteReference"/>
+        </w:rPr>
+        <w:footnoteReference w:id="1"/>
+      </w:r>
+      <w:r>
+        <w:t>PDU contient non seulement le message codé, mais également toutes les autres informations liées au message. Par ailleurs, le mode PDU offre plus de possibilités que le mode texte (durée de validité, accusé de réception, encodage</w:t>
+      </w:r>
+      <w:r>
+        <w:t>, message flash</w:t>
+      </w:r>
+      <w:r>
+        <w:rPr>
+          <w:rStyle w:val="FootnoteReference"/>
+        </w:rPr>
+        <w:footnoteReference w:id="2"/>
+      </w:r>
+      <w:r>
+        <w:t>).</w:t>
+      </w:r>
+    </w:p>
+    <w:p>
+      <w:pPr>
+        <w:pStyle w:val="Heading5"/>
+      </w:pPr>
+      <w:r>
+        <w:t>Choix de la mémoire</w:t>
+      </w:r>
+    </w:p>
+    <w:p>
+      <w:r>
+        <w:t xml:space="preserve">La commande </w:t>
+      </w:r>
+      <w:r>
+        <w:rPr>
+          <w:b/>
+        </w:rPr>
+        <w:t>AT+CPMS</w:t>
+      </w:r>
+      <w:r>
+        <w:t xml:space="preserve"> permet de choisir la mémoire avec laquelle le modem communique. Il y a 3 types de mémoires : </w:t>
+      </w:r>
+    </w:p>
+    <w:p>
+      <w:pPr>
+        <w:pStyle w:val="ListParagraph"/>
+        <w:numPr>
+          <w:ilvl w:val="0"/>
+          <w:numId w:val="16"/>
+        </w:numPr>
+      </w:pPr>
+      <w:r>
+        <w:t>SM : Les messages stockés sur la carte SIM</w:t>
+      </w:r>
+    </w:p>
+    <w:p>
+      <w:pPr>
+        <w:pStyle w:val="ListParagraph"/>
+        <w:numPr>
+          <w:ilvl w:val="0"/>
+          <w:numId w:val="16"/>
+        </w:numPr>
+      </w:pPr>
+      <w:r>
+        <w:t xml:space="preserve">SR : </w:t>
+      </w:r>
+      <w:r>
+        <w:t>La mémoire des accusés de réceptions, sur la carte SIM, limité à 50 accusés</w:t>
+      </w:r>
+    </w:p>
+    <w:p>
+      <w:pPr>
+        <w:pStyle w:val="ListParagraph"/>
+        <w:numPr>
+          <w:ilvl w:val="0"/>
+          <w:numId w:val="16"/>
+        </w:numPr>
+      </w:pPr>
+      <w:r>
+        <w:t>ME : La mémoire Flash</w:t>
+      </w:r>
+    </w:p>
+    <w:p>
+      <w:pPr>
+        <w:pStyle w:val="Heading5"/>
+      </w:pPr>
+      <w:r>
+        <w:t>Affichage des messages</w:t>
+      </w:r>
+    </w:p>
+    <w:p>
+      <w:r>
+        <w:t xml:space="preserve">La commande </w:t>
+      </w:r>
+      <w:r>
+        <w:rPr>
+          <w:b/>
+        </w:rPr>
+        <w:t>AT+CMGL</w:t>
+      </w:r>
+      <w:r>
+        <w:t xml:space="preserve"> permet d’afficher tous les messages stockés sur la mémoire choisit avec la commande AT+CPMS. Ainsi, si la mémoire SM est sélectionnée, la commande AT+CMGL affiche les </w:t>
+      </w:r>
+      <w:r>
+        <w:lastRenderedPageBreak/>
+        <w:t>messages de la carte SIM. Un paramètre permet de spécifier l’état des messages demandés (reçus, lus et/ou non lus, tous)</w:t>
+      </w:r>
+      <w:r>
+        <w:t>.</w:t>
+      </w:r>
+    </w:p>
+    <w:p>
+      <w:pPr>
+        <w:pStyle w:val="Heading5"/>
+      </w:pPr>
+      <w:r>
+        <w:t>Envoi d’un message</w:t>
+      </w:r>
+    </w:p>
+    <w:p>
+      <w:r>
+        <w:t xml:space="preserve">La commande </w:t>
+      </w:r>
+      <w:r>
+        <w:rPr>
+          <w:b/>
+        </w:rPr>
+        <w:t>AT+CMGS</w:t>
+      </w:r>
+      <w:r>
+        <w:t xml:space="preserve"> permet d’envoyer un message. La procédure change selon le mode choisit avec la commande AT+CMGF. </w:t>
+      </w:r>
+    </w:p>
+    <w:p>
+      <w:r>
+        <w:t>En mode texte, il faut d’abord spécifier le numéro du destinataire, puis entrer le message en langage « humain ». En mode PDU, on spécifie d’abord la longueur de la trame PDU, puis la trame PDU elle-même. Le numéro du destinataire, entre autres informations, est déjà compris dans la trame et sera utilisé par le modem.</w:t>
+      </w:r>
+    </w:p>
+    <w:p>
+      <w:pPr>
+        <w:pStyle w:val="Heading4"/>
+      </w:pPr>
+      <w:r>
+        <w:t>Envoyer et recevoir des données</w:t>
+      </w:r>
+    </w:p>
+    <w:p>
+      <w:r>
+        <w:t xml:space="preserve">Parler de </w:t>
+      </w:r>
+      <w:proofErr w:type="spellStart"/>
+      <w:r>
+        <w:t>send</w:t>
+      </w:r>
+      <w:proofErr w:type="spellEnd"/>
+      <w:r>
+        <w:t xml:space="preserve"> et </w:t>
+      </w:r>
+      <w:proofErr w:type="spellStart"/>
+      <w:r>
+        <w:t>Recv</w:t>
+      </w:r>
+      <w:proofErr w:type="spellEnd"/>
+    </w:p>
+    <w:p>
+      <w:r>
+        <w:rPr>
+          <w:b/>
+          <w:color w:val="A5C249" w:themeColor="accent6"/>
+        </w:rPr>
+        <w:t>Guillaume</w:t>
+      </w:r>
+    </w:p>
+    <w:p>
+      <w:pPr>
+        <w:pStyle w:val="Heading3"/>
+      </w:pPr>
+      <w:bookmarkStart w:id="35" w:name="_Toc315358956"/>
+      <w:r>
+        <w:t>La librairie ATSMS</w:t>
+      </w:r>
+      <w:bookmarkEnd w:id="35"/>
+    </w:p>
+    <w:p>
+      <w:pPr>
+        <w:rPr>
+          <w:b/>
+          <w:color w:val="A5C249" w:themeColor="accent6"/>
+        </w:rPr>
+      </w:pPr>
+      <w:r>
+        <w:rPr>
+          <w:b/>
+          <w:color w:val="A5C249" w:themeColor="accent6"/>
+        </w:rPr>
+        <w:t>Guillaume</w:t>
+      </w:r>
+    </w:p>
+    <w:p>
+      <w:r>
+        <w:t>Parl</w:t>
+      </w:r>
+      <w:r>
+        <w:t>er</w:t>
+      </w:r>
+      <w:r>
+        <w:t xml:space="preserve"> de</w:t>
+      </w:r>
+      <w:r>
+        <w:t xml:space="preserve"> la conversion</w:t>
+      </w:r>
+      <w:r>
+        <w:t xml:space="preserve"> PDU</w:t>
+      </w:r>
+    </w:p>
+    <w:p>
+      <w:pPr>
+        <w:pStyle w:val="Heading3"/>
+      </w:pPr>
+      <w:bookmarkStart w:id="36" w:name="_Toc315274583"/>
+      <w:bookmarkStart w:id="37" w:name="_Toc315358957"/>
+      <w:r>
+        <w:t>Le service SMS</w:t>
+      </w:r>
+      <w:bookmarkEnd w:id="36"/>
+      <w:bookmarkEnd w:id="37"/>
     </w:p>
     <w:p>
       <w:proofErr w:type="spellStart"/>
@@ -7104,29 +7379,43 @@
     </w:p>
     <w:p>
       <w:pPr>
-        <w:pStyle w:val="Heading4"/>
-      </w:pPr>
-      <w:r>
-        <w:t>Envoyer et recevoir des données</w:t>
-      </w:r>
-    </w:p>
-    <w:p>
-      <w:r>
-        <w:t xml:space="preserve">Parler de </w:t>
-      </w:r>
+        <w:pStyle w:val="Heading3"/>
+      </w:pPr>
+      <w:bookmarkStart w:id="38" w:name="_Toc315274582"/>
+      <w:bookmarkStart w:id="39" w:name="_Toc315358958"/>
+      <w:r>
+        <w:t>La base de données</w:t>
+      </w:r>
+      <w:bookmarkEnd w:id="38"/>
+      <w:bookmarkEnd w:id="39"/>
+    </w:p>
+    <w:p>
+      <w:pPr>
+        <w:rPr>
+          <w:color w:val="0F6FC6" w:themeColor="accent1"/>
+        </w:rPr>
+      </w:pPr>
       <w:proofErr w:type="spellStart"/>
       <w:r>
-        <w:t>send</w:t>
+        <w:rPr>
+          <w:b/>
+          <w:color w:val="0F6FC6" w:themeColor="accent1"/>
+        </w:rPr>
+        <w:t>Guillinar</w:t>
       </w:r>
       <w:proofErr w:type="spellEnd"/>
-      <w:r>
-        <w:t xml:space="preserve"> et </w:t>
-      </w:r>
-      <w:proofErr w:type="spellStart"/>
-      <w:r>
-        <w:t>Recv</w:t>
-      </w:r>
-      <w:proofErr w:type="spellEnd"/>
+    </w:p>
+    <w:p>
+      <w:pPr>
+        <w:pStyle w:val="Heading3"/>
+      </w:pPr>
+      <w:bookmarkStart w:id="40" w:name="_Toc315274584"/>
+      <w:bookmarkStart w:id="41" w:name="_Toc315358959"/>
+      <w:r>
+        <w:t>L’interface graphique</w:t>
+      </w:r>
+      <w:bookmarkEnd w:id="40"/>
+      <w:bookmarkEnd w:id="41"/>
     </w:p>
     <w:p>
       <w:r>
@@ -7139,21 +7428,81 @@
     </w:p>
     <w:p>
       <w:pPr>
-        <w:pStyle w:val="Heading3"/>
-      </w:pPr>
-      <w:bookmarkStart w:id="34" w:name="_Toc315358956"/>
-      <w:r>
-        <w:t>La librairie ATSMS</w:t>
-      </w:r>
-      <w:bookmarkEnd w:id="34"/>
-    </w:p>
-    <w:p>
-      <w:pPr>
+        <w:pStyle w:val="Heading2"/>
+      </w:pPr>
+      <w:bookmarkStart w:id="42" w:name="_Toc315358960"/>
+      <w:r>
+        <w:t>Test</w:t>
+      </w:r>
+      <w:r>
+        <w:t>s</w:t>
+      </w:r>
+      <w:bookmarkEnd w:id="42"/>
+    </w:p>
+    <w:p>
+      <w:proofErr w:type="spellStart"/>
+      <w:r>
         <w:rPr>
           <w:b/>
-          <w:color w:val="A5C249" w:themeColor="accent6"/>
+          <w:color w:val="0F6FC6" w:themeColor="accent1"/>
         </w:rPr>
-      </w:pPr>
+        <w:t>Guillinar</w:t>
+      </w:r>
+      <w:proofErr w:type="spellEnd"/>
+    </w:p>
+    <w:p>
+      <w:r>
+        <w:t>Test du service, reprise sur erreur</w:t>
+      </w:r>
+    </w:p>
+    <w:p>
+      <w:pPr>
+        <w:pStyle w:val="Heading2"/>
+      </w:pPr>
+      <w:bookmarkStart w:id="43" w:name="_Toc315358961"/>
+      <w:r>
+        <w:t>Limites</w:t>
+      </w:r>
+      <w:bookmarkEnd w:id="43"/>
+    </w:p>
+    <w:p>
+      <w:proofErr w:type="spellStart"/>
+      <w:r>
+        <w:rPr>
+          <w:b/>
+          <w:color w:val="0F6FC6" w:themeColor="accent1"/>
+        </w:rPr>
+        <w:t>Guillinar</w:t>
+      </w:r>
+      <w:proofErr w:type="spellEnd"/>
+    </w:p>
+    <w:p>
+      <w:r>
+        <w:t>Mono-utilisateur</w:t>
+      </w:r>
+    </w:p>
+    <w:p>
+      <w:r>
+        <w:t>Modem</w:t>
+      </w:r>
+      <w:r>
+        <w:t xml:space="preserve"> parfois</w:t>
+      </w:r>
+      <w:r>
+        <w:t xml:space="preserve"> dépassé</w:t>
+      </w:r>
+    </w:p>
+    <w:p>
+      <w:pPr>
+        <w:pStyle w:val="Heading2"/>
+      </w:pPr>
+      <w:bookmarkStart w:id="44" w:name="_Toc315358962"/>
+      <w:r>
+        <w:t>Améliorations possibles</w:t>
+      </w:r>
+      <w:bookmarkEnd w:id="44"/>
+    </w:p>
+    <w:p>
       <w:r>
         <w:rPr>
           <w:b/>
@@ -7163,181 +7512,6 @@
       </w:r>
     </w:p>
     <w:p>
-      <w:r>
-        <w:t>Parl</w:t>
-      </w:r>
-      <w:r>
-        <w:t>er</w:t>
-      </w:r>
-      <w:r>
-        <w:t xml:space="preserve"> de</w:t>
-      </w:r>
-      <w:r>
-        <w:t xml:space="preserve"> la conversion</w:t>
-      </w:r>
-      <w:r>
-        <w:t xml:space="preserve"> PDU</w:t>
-      </w:r>
-    </w:p>
-    <w:p>
-      <w:pPr>
-        <w:pStyle w:val="Heading3"/>
-      </w:pPr>
-      <w:bookmarkStart w:id="35" w:name="_Toc315274583"/>
-      <w:bookmarkStart w:id="36" w:name="_Toc315358957"/>
-      <w:r>
-        <w:t>Le service SMS</w:t>
-      </w:r>
-      <w:bookmarkEnd w:id="35"/>
-      <w:bookmarkEnd w:id="36"/>
-    </w:p>
-    <w:p>
-      <w:proofErr w:type="spellStart"/>
-      <w:r>
-        <w:rPr>
-          <w:b/>
-          <w:color w:val="0F6FC6" w:themeColor="accent1"/>
-        </w:rPr>
-        <w:t>Guillinar</w:t>
-      </w:r>
-      <w:proofErr w:type="spellEnd"/>
-    </w:p>
-    <w:p>
-      <w:pPr>
-        <w:pStyle w:val="Heading3"/>
-      </w:pPr>
-      <w:bookmarkStart w:id="37" w:name="_Toc315274582"/>
-      <w:bookmarkStart w:id="38" w:name="_Toc315358958"/>
-      <w:r>
-        <w:t>La base de données</w:t>
-      </w:r>
-      <w:bookmarkEnd w:id="37"/>
-      <w:bookmarkEnd w:id="38"/>
-    </w:p>
-    <w:p>
-      <w:pPr>
-        <w:rPr>
-          <w:color w:val="0F6FC6" w:themeColor="accent1"/>
-        </w:rPr>
-      </w:pPr>
-      <w:proofErr w:type="spellStart"/>
-      <w:r>
-        <w:rPr>
-          <w:b/>
-          <w:color w:val="0F6FC6" w:themeColor="accent1"/>
-        </w:rPr>
-        <w:t>Guillinar</w:t>
-      </w:r>
-      <w:proofErr w:type="spellEnd"/>
-    </w:p>
-    <w:p>
-      <w:pPr>
-        <w:pStyle w:val="Heading3"/>
-      </w:pPr>
-      <w:bookmarkStart w:id="39" w:name="_Toc315274584"/>
-      <w:bookmarkStart w:id="40" w:name="_Toc315358959"/>
-      <w:r>
-        <w:t>L’interface graphique</w:t>
-      </w:r>
-      <w:bookmarkEnd w:id="39"/>
-      <w:bookmarkEnd w:id="40"/>
-    </w:p>
-    <w:p>
-      <w:r>
-        <w:rPr>
-          <w:b/>
-          <w:color w:val="A5C249" w:themeColor="accent6"/>
-        </w:rPr>
-        <w:t>Guillaume</w:t>
-      </w:r>
-    </w:p>
-    <w:p>
-      <w:pPr>
-        <w:pStyle w:val="Heading2"/>
-      </w:pPr>
-      <w:bookmarkStart w:id="41" w:name="_Toc315358960"/>
-      <w:r>
-        <w:t>Test</w:t>
-      </w:r>
-      <w:r>
-        <w:t>s</w:t>
-      </w:r>
-      <w:bookmarkEnd w:id="41"/>
-    </w:p>
-    <w:p>
-      <w:proofErr w:type="spellStart"/>
-      <w:r>
-        <w:rPr>
-          <w:b/>
-          <w:color w:val="0F6FC6" w:themeColor="accent1"/>
-        </w:rPr>
-        <w:t>Guillinar</w:t>
-      </w:r>
-      <w:proofErr w:type="spellEnd"/>
-    </w:p>
-    <w:p>
-      <w:r>
-        <w:t>Test du service, reprise sur erreur</w:t>
-      </w:r>
-    </w:p>
-    <w:p>
-      <w:pPr>
-        <w:pStyle w:val="Heading2"/>
-      </w:pPr>
-      <w:bookmarkStart w:id="42" w:name="_Toc315358961"/>
-      <w:r>
-        <w:t>Limites</w:t>
-      </w:r>
-      <w:bookmarkEnd w:id="42"/>
-    </w:p>
-    <w:p>
-      <w:r>
-        <w:rPr>
-          <w:b/>
-          <w:color w:val="0F6FC6" w:themeColor="accent1"/>
-        </w:rPr>
-        <w:t>Guil</w:t>
-      </w:r>
-      <w:bookmarkStart w:id="43" w:name="_GoBack"/>
-      <w:bookmarkEnd w:id="43"/>
-      <w:r>
-        <w:rPr>
-          <w:b/>
-          <w:color w:val="0F6FC6" w:themeColor="accent1"/>
-        </w:rPr>
-        <w:t>linar</w:t>
-      </w:r>
-    </w:p>
-    <w:p>
-      <w:r>
-        <w:t>Mono-utilisateur</w:t>
-      </w:r>
-    </w:p>
-    <w:p>
-      <w:r>
-        <w:t>Modem dépassé</w:t>
-      </w:r>
-    </w:p>
-    <w:p>
-      <w:pPr>
-        <w:pStyle w:val="Heading2"/>
-      </w:pPr>
-      <w:bookmarkStart w:id="44" w:name="_Toc315358962"/>
-      <w:r>
-        <w:t>Améliorations possibles</w:t>
-      </w:r>
-      <w:bookmarkEnd w:id="44"/>
-    </w:p>
-    <w:p>
-      <w:r>
-        <w:rPr>
-          <w:b/>
-          <w:color w:val="A5C249" w:themeColor="accent6"/>
-        </w:rPr>
-        <w:t>Guillaume</w:t>
-      </w:r>
-    </w:p>
-    <w:p>
       <w:pPr>
         <w:pStyle w:val="ListParagraph"/>
         <w:numPr>
@@ -7346,7 +7520,6 @@
         </w:numPr>
       </w:pPr>
       <w:r>
-        <w:lastRenderedPageBreak/>
         <w:t>Gestion des contacts</w:t>
       </w:r>
     </w:p>
@@ -7392,6 +7565,7 @@
         </w:rPr>
       </w:pPr>
       <w:r>
+        <w:lastRenderedPageBreak/>
         <w:br w:type="page"/>
       </w:r>
     </w:p>
@@ -7435,6 +7609,43 @@
     </w:p>
     <w:p>
       <w:pPr>
+        <w:ind w:firstLine="0"/>
+        <w:jc w:val="left"/>
+      </w:pPr>
+      <w:r>
+        <w:br w:type="page"/>
+      </w:r>
+    </w:p>
+    <w:p>
+      <w:pPr>
+        <w:pStyle w:val="Heading1"/>
+        <w:numPr>
+          <w:ilvl w:val="0"/>
+          <w:numId w:val="0"/>
+        </w:numPr>
+        <w:ind w:left="431"/>
+      </w:pPr>
+      <w:r>
+        <w:lastRenderedPageBreak/>
+        <w:t>Glossaire</w:t>
+      </w:r>
+    </w:p>
+    <w:p>
+      <w:fldSimple w:instr=" INDEX \c &quot;2&quot; \z &quot;1036&quot; ">
+        <w:r>
+          <w:rPr>
+            <w:b/>
+            <w:bCs/>
+            <w:noProof/>
+            <w:lang w:val="en-US"/>
+          </w:rPr>
+          <w:t>No index entries found.</w:t>
+        </w:r>
+      </w:fldSimple>
+    </w:p>
+    <w:p>
+      <w:pPr>
+        <w:ind w:firstLine="0"/>
         <w:jc w:val="left"/>
         <w:rPr>
           <w:rFonts w:asciiTheme="majorHAnsi" w:eastAsiaTheme="majorEastAsia" w:hAnsiTheme="majorHAnsi" w:cstheme="majorBidi"/>
@@ -7445,6 +7656,7 @@
           <w:szCs w:val="28"/>
         </w:rPr>
       </w:pPr>
+      <w:bookmarkStart w:id="47" w:name="_Toc315358965"/>
       <w:r>
         <w:br w:type="page"/>
       </w:r>
@@ -7457,7 +7669,6 @@
           <w:numId w:val="0"/>
         </w:numPr>
       </w:pPr>
-      <w:bookmarkStart w:id="47" w:name="_Toc315358965"/>
       <w:r>
         <w:lastRenderedPageBreak/>
         <w:t>Annexes</w:t>
@@ -7628,6 +7839,52 @@
       </w:r>
     </w:p>
   </w:footnote>
+  <w:footnote w:id="1">
+    <w:p>
+      <w:pPr>
+        <w:pStyle w:val="FootnoteText"/>
+      </w:pPr>
+      <w:r>
+        <w:rPr>
+          <w:rStyle w:val="FootnoteReference"/>
+        </w:rPr>
+        <w:footnoteRef/>
+      </w:r>
+      <w:r>
+        <w:t xml:space="preserve"> Trame : Série de données sans espaces composée de caractères (ici hexadécimaux) porteuse d’une information principale et de données associées</w:t>
+      </w:r>
+      <w:bookmarkStart w:id="34" w:name="_GoBack"/>
+      <w:bookmarkEnd w:id="34"/>
+      <w:r>
+        <w:t>.</w:t>
+      </w:r>
+    </w:p>
+  </w:footnote>
+  <w:footnote w:id="2">
+    <w:p>
+      <w:pPr>
+        <w:pStyle w:val="FootnoteText"/>
+      </w:pPr>
+      <w:r>
+        <w:rPr>
+          <w:rStyle w:val="FootnoteReference"/>
+        </w:rPr>
+        <w:footnoteRef/>
+      </w:r>
+      <w:r>
+        <w:t xml:space="preserve"> </w:t>
+      </w:r>
+      <w:r>
+        <w:t xml:space="preserve">Message Flash : </w:t>
+      </w:r>
+      <w:r>
+        <w:t>Message envoyé au destinataire sans être stocké sur sa carte SIM mais dans la mémoire Flash</w:t>
+      </w:r>
+      <w:r>
+        <w:t>.</w:t>
+      </w:r>
+    </w:p>
+  </w:footnote>
 </w:footnotes>
 </file>
 
@@ -7839,16 +8096,16 @@
     </w:lvl>
   </w:abstractNum>
   <w:abstractNum w:abstractNumId="10">
-    <w:nsid w:val="309165D7"/>
+    <w:nsid w:val="21B674A5"/>
     <w:multiLevelType w:val="hybridMultilevel"/>
-    <w:tmpl w:val="8F1E01FA"/>
+    <w:tmpl w:val="822E9752"/>
     <w:lvl w:ilvl="0" w:tplc="040C0001">
       <w:start w:val="1"/>
       <w:numFmt w:val="bullet"/>
       <w:lvlText w:val=""/>
       <w:lvlJc w:val="left"/>
       <w:pPr>
-        <w:ind w:left="720" w:hanging="360"/>
+        <w:ind w:left="1117" w:hanging="360"/>
       </w:pPr>
       <w:rPr>
         <w:rFonts w:ascii="Symbol" w:hAnsi="Symbol" w:hint="default"/>
@@ -7860,7 +8117,7 @@
       <w:lvlText w:val="o"/>
       <w:lvlJc w:val="left"/>
       <w:pPr>
-        <w:ind w:left="1440" w:hanging="360"/>
+        <w:ind w:left="1837" w:hanging="360"/>
       </w:pPr>
       <w:rPr>
         <w:rFonts w:ascii="Courier New" w:hAnsi="Courier New" w:cs="Courier New" w:hint="default"/>
@@ -7872,7 +8129,7 @@
       <w:lvlText w:val=""/>
       <w:lvlJc w:val="left"/>
       <w:pPr>
-        <w:ind w:left="2160" w:hanging="360"/>
+        <w:ind w:left="2557" w:hanging="360"/>
       </w:pPr>
       <w:rPr>
         <w:rFonts w:ascii="Wingdings" w:hAnsi="Wingdings" w:hint="default"/>
@@ -7884,7 +8141,7 @@
       <w:lvlText w:val=""/>
       <w:lvlJc w:val="left"/>
       <w:pPr>
-        <w:ind w:left="2880" w:hanging="360"/>
+        <w:ind w:left="3277" w:hanging="360"/>
       </w:pPr>
       <w:rPr>
         <w:rFonts w:ascii="Symbol" w:hAnsi="Symbol" w:hint="default"/>
@@ -7896,7 +8153,7 @@
       <w:lvlText w:val="o"/>
       <w:lvlJc w:val="left"/>
       <w:pPr>
-        <w:ind w:left="3600" w:hanging="360"/>
+        <w:ind w:left="3997" w:hanging="360"/>
       </w:pPr>
       <w:rPr>
         <w:rFonts w:ascii="Courier New" w:hAnsi="Courier New" w:cs="Courier New" w:hint="default"/>
@@ -7908,7 +8165,7 @@
       <w:lvlText w:val=""/>
       <w:lvlJc w:val="left"/>
       <w:pPr>
-        <w:ind w:left="4320" w:hanging="360"/>
+        <w:ind w:left="4717" w:hanging="360"/>
       </w:pPr>
       <w:rPr>
         <w:rFonts w:ascii="Wingdings" w:hAnsi="Wingdings" w:hint="default"/>
@@ -7920,7 +8177,7 @@
       <w:lvlText w:val=""/>
       <w:lvlJc w:val="left"/>
       <w:pPr>
-        <w:ind w:left="5040" w:hanging="360"/>
+        <w:ind w:left="5437" w:hanging="360"/>
       </w:pPr>
       <w:rPr>
         <w:rFonts w:ascii="Symbol" w:hAnsi="Symbol" w:hint="default"/>
@@ -7932,7 +8189,7 @@
       <w:lvlText w:val="o"/>
       <w:lvlJc w:val="left"/>
       <w:pPr>
-        <w:ind w:left="5760" w:hanging="360"/>
+        <w:ind w:left="6157" w:hanging="360"/>
       </w:pPr>
       <w:rPr>
         <w:rFonts w:ascii="Courier New" w:hAnsi="Courier New" w:cs="Courier New" w:hint="default"/>
@@ -7944,7 +8201,7 @@
       <w:lvlText w:val=""/>
       <w:lvlJc w:val="left"/>
       <w:pPr>
-        <w:ind w:left="6480" w:hanging="360"/>
+        <w:ind w:left="6877" w:hanging="360"/>
       </w:pPr>
       <w:rPr>
         <w:rFonts w:ascii="Wingdings" w:hAnsi="Wingdings" w:hint="default"/>
@@ -7952,6 +8209,119 @@
     </w:lvl>
   </w:abstractNum>
   <w:abstractNum w:abstractNumId="11">
+    <w:nsid w:val="309165D7"/>
+    <w:multiLevelType w:val="hybridMultilevel"/>
+    <w:tmpl w:val="8F1E01FA"/>
+    <w:lvl w:ilvl="0" w:tplc="040C0001">
+      <w:start w:val="1"/>
+      <w:numFmt w:val="bullet"/>
+      <w:lvlText w:val=""/>
+      <w:lvlJc w:val="left"/>
+      <w:pPr>
+        <w:ind w:left="720" w:hanging="360"/>
+      </w:pPr>
+      <w:rPr>
+        <w:rFonts w:ascii="Symbol" w:hAnsi="Symbol" w:hint="default"/>
+      </w:rPr>
+    </w:lvl>
+    <w:lvl w:ilvl="1" w:tplc="040C0003" w:tentative="1">
+      <w:start w:val="1"/>
+      <w:numFmt w:val="bullet"/>
+      <w:lvlText w:val="o"/>
+      <w:lvlJc w:val="left"/>
+      <w:pPr>
+        <w:ind w:left="1440" w:hanging="360"/>
+      </w:pPr>
+      <w:rPr>
+        <w:rFonts w:ascii="Courier New" w:hAnsi="Courier New" w:cs="Courier New" w:hint="default"/>
+      </w:rPr>
+    </w:lvl>
+    <w:lvl w:ilvl="2" w:tplc="040C0005" w:tentative="1">
+      <w:start w:val="1"/>
+      <w:numFmt w:val="bullet"/>
+      <w:lvlText w:val=""/>
+      <w:lvlJc w:val="left"/>
+      <w:pPr>
+        <w:ind w:left="2160" w:hanging="360"/>
+      </w:pPr>
+      <w:rPr>
+        <w:rFonts w:ascii="Wingdings" w:hAnsi="Wingdings" w:hint="default"/>
+      </w:rPr>
+    </w:lvl>
+    <w:lvl w:ilvl="3" w:tplc="040C0001" w:tentative="1">
+      <w:start w:val="1"/>
+      <w:numFmt w:val="bullet"/>
+      <w:lvlText w:val=""/>
+      <w:lvlJc w:val="left"/>
+      <w:pPr>
+        <w:ind w:left="2880" w:hanging="360"/>
+      </w:pPr>
+      <w:rPr>
+        <w:rFonts w:ascii="Symbol" w:hAnsi="Symbol" w:hint="default"/>
+      </w:rPr>
+    </w:lvl>
+    <w:lvl w:ilvl="4" w:tplc="040C0003" w:tentative="1">
+      <w:start w:val="1"/>
+      <w:numFmt w:val="bullet"/>
+      <w:lvlText w:val="o"/>
+      <w:lvlJc w:val="left"/>
+      <w:pPr>
+        <w:ind w:left="3600" w:hanging="360"/>
+      </w:pPr>
+      <w:rPr>
+        <w:rFonts w:ascii="Courier New" w:hAnsi="Courier New" w:cs="Courier New" w:hint="default"/>
+      </w:rPr>
+    </w:lvl>
+    <w:lvl w:ilvl="5" w:tplc="040C0005" w:tentative="1">
+      <w:start w:val="1"/>
+      <w:numFmt w:val="bullet"/>
+      <w:lvlText w:val=""/>
+      <w:lvlJc w:val="left"/>
+      <w:pPr>
+        <w:ind w:left="4320" w:hanging="360"/>
+      </w:pPr>
+      <w:rPr>
+        <w:rFonts w:ascii="Wingdings" w:hAnsi="Wingdings" w:hint="default"/>
+      </w:rPr>
+    </w:lvl>
+    <w:lvl w:ilvl="6" w:tplc="040C0001" w:tentative="1">
+      <w:start w:val="1"/>
+      <w:numFmt w:val="bullet"/>
+      <w:lvlText w:val=""/>
+      <w:lvlJc w:val="left"/>
+      <w:pPr>
+        <w:ind w:left="5040" w:hanging="360"/>
+      </w:pPr>
+      <w:rPr>
+        <w:rFonts w:ascii="Symbol" w:hAnsi="Symbol" w:hint="default"/>
+      </w:rPr>
+    </w:lvl>
+    <w:lvl w:ilvl="7" w:tplc="040C0003" w:tentative="1">
+      <w:start w:val="1"/>
+      <w:numFmt w:val="bullet"/>
+      <w:lvlText w:val="o"/>
+      <w:lvlJc w:val="left"/>
+      <w:pPr>
+        <w:ind w:left="5760" w:hanging="360"/>
+      </w:pPr>
+      <w:rPr>
+        <w:rFonts w:ascii="Courier New" w:hAnsi="Courier New" w:cs="Courier New" w:hint="default"/>
+      </w:rPr>
+    </w:lvl>
+    <w:lvl w:ilvl="8" w:tplc="040C0005" w:tentative="1">
+      <w:start w:val="1"/>
+      <w:numFmt w:val="bullet"/>
+      <w:lvlText w:val=""/>
+      <w:lvlJc w:val="left"/>
+      <w:pPr>
+        <w:ind w:left="6480" w:hanging="360"/>
+      </w:pPr>
+      <w:rPr>
+        <w:rFonts w:ascii="Wingdings" w:hAnsi="Wingdings" w:hint="default"/>
+      </w:rPr>
+    </w:lvl>
+  </w:abstractNum>
+  <w:abstractNum w:abstractNumId="12">
     <w:nsid w:val="33690FDB"/>
     <w:multiLevelType w:val="multilevel"/>
     <w:tmpl w:val="040C0025"/>
@@ -8046,7 +8416,7 @@
       </w:pPr>
     </w:lvl>
   </w:abstractNum>
-  <w:abstractNum w:abstractNumId="12">
+  <w:abstractNum w:abstractNumId="13">
     <w:nsid w:val="565A7659"/>
     <w:multiLevelType w:val="hybridMultilevel"/>
     <w:tmpl w:val="7B3290F2"/>
@@ -8158,7 +8528,7 @@
       </w:rPr>
     </w:lvl>
   </w:abstractNum>
-  <w:abstractNum w:abstractNumId="13">
+  <w:abstractNum w:abstractNumId="14">
     <w:nsid w:val="63300424"/>
     <w:multiLevelType w:val="hybridMultilevel"/>
     <w:tmpl w:val="1E5634E0"/>
@@ -8271,7 +8641,7 @@
       </w:rPr>
     </w:lvl>
   </w:abstractNum>
-  <w:abstractNum w:abstractNumId="14">
+  <w:abstractNum w:abstractNumId="15">
     <w:nsid w:val="7A2E0141"/>
     <w:multiLevelType w:val="hybridMultilevel"/>
     <w:tmpl w:val="B6962FF4"/>
@@ -8385,7 +8755,7 @@
     </w:lvl>
   </w:abstractNum>
   <w:num w:numId="1">
-    <w:abstractNumId w:val="11"/>
+    <w:abstractNumId w:val="12"/>
   </w:num>
   <w:num w:numId="2">
     <w:abstractNumId w:val="9"/>
@@ -8418,16 +8788,19 @@
     <w:abstractNumId w:val="0"/>
   </w:num>
   <w:num w:numId="12">
-    <w:abstractNumId w:val="10"/>
+    <w:abstractNumId w:val="11"/>
   </w:num>
   <w:num w:numId="13">
+    <w:abstractNumId w:val="15"/>
+  </w:num>
+  <w:num w:numId="14">
     <w:abstractNumId w:val="14"/>
   </w:num>
-  <w:num w:numId="14">
+  <w:num w:numId="15">
     <w:abstractNumId w:val="13"/>
   </w:num>
-  <w:num w:numId="15">
-    <w:abstractNumId w:val="12"/>
+  <w:num w:numId="16">
+    <w:abstractNumId w:val="10"/>
   </w:num>
 </w:numbering>
 </file>
@@ -8718,7 +9091,6 @@
     <w:next w:val="Normal"/>
     <w:link w:val="Heading5Char"/>
     <w:uiPriority w:val="9"/>
-    <w:semiHidden/>
     <w:unhideWhenUsed/>
     <w:qFormat/>
     <w:rsid w:val="0017409D"/>
@@ -8938,7 +9310,6 @@
     <w:basedOn w:val="DefaultParagraphFont"/>
     <w:link w:val="Heading5"/>
     <w:uiPriority w:val="9"/>
-    <w:semiHidden/>
     <w:rsid w:val="0017409D"/>
     <w:rPr>
       <w:rFonts w:asciiTheme="majorHAnsi" w:eastAsiaTheme="majorEastAsia" w:hAnsiTheme="majorHAnsi" w:cstheme="majorBidi"/>
@@ -9300,6 +9671,84 @@
       <w:spacing w:after="0"/>
     </w:pPr>
   </w:style>
+  <w:style w:type="paragraph" w:styleId="EndnoteText">
+    <w:name w:val="endnote text"/>
+    <w:basedOn w:val="Normal"/>
+    <w:link w:val="EndnoteTextChar"/>
+    <w:uiPriority w:val="99"/>
+    <w:semiHidden/>
+    <w:unhideWhenUsed/>
+    <w:rsid w:val="009423C8"/>
+    <w:pPr>
+      <w:spacing w:after="0" w:line="240" w:lineRule="auto"/>
+    </w:pPr>
+    <w:rPr>
+      <w:sz w:val="20"/>
+      <w:szCs w:val="20"/>
+    </w:rPr>
+  </w:style>
+  <w:style w:type="character" w:customStyle="1" w:styleId="EndnoteTextChar">
+    <w:name w:val="Endnote Text Char"/>
+    <w:basedOn w:val="DefaultParagraphFont"/>
+    <w:link w:val="EndnoteText"/>
+    <w:uiPriority w:val="99"/>
+    <w:semiHidden/>
+    <w:rsid w:val="009423C8"/>
+    <w:rPr>
+      <w:sz w:val="20"/>
+      <w:szCs w:val="20"/>
+    </w:rPr>
+  </w:style>
+  <w:style w:type="character" w:styleId="EndnoteReference">
+    <w:name w:val="endnote reference"/>
+    <w:basedOn w:val="DefaultParagraphFont"/>
+    <w:uiPriority w:val="99"/>
+    <w:semiHidden/>
+    <w:unhideWhenUsed/>
+    <w:rsid w:val="009423C8"/>
+    <w:rPr>
+      <w:vertAlign w:val="superscript"/>
+    </w:rPr>
+  </w:style>
+  <w:style w:type="paragraph" w:styleId="FootnoteText">
+    <w:name w:val="footnote text"/>
+    <w:basedOn w:val="Normal"/>
+    <w:link w:val="FootnoteTextChar"/>
+    <w:uiPriority w:val="99"/>
+    <w:semiHidden/>
+    <w:unhideWhenUsed/>
+    <w:rsid w:val="00051093"/>
+    <w:pPr>
+      <w:spacing w:after="0" w:line="240" w:lineRule="auto"/>
+    </w:pPr>
+    <w:rPr>
+      <w:sz w:val="20"/>
+      <w:szCs w:val="20"/>
+    </w:rPr>
+  </w:style>
+  <w:style w:type="character" w:customStyle="1" w:styleId="FootnoteTextChar">
+    <w:name w:val="Footnote Text Char"/>
+    <w:basedOn w:val="DefaultParagraphFont"/>
+    <w:link w:val="FootnoteText"/>
+    <w:uiPriority w:val="99"/>
+    <w:semiHidden/>
+    <w:rsid w:val="00051093"/>
+    <w:rPr>
+      <w:sz w:val="20"/>
+      <w:szCs w:val="20"/>
+    </w:rPr>
+  </w:style>
+  <w:style w:type="character" w:styleId="FootnoteReference">
+    <w:name w:val="footnote reference"/>
+    <w:basedOn w:val="DefaultParagraphFont"/>
+    <w:uiPriority w:val="99"/>
+    <w:semiHidden/>
+    <w:unhideWhenUsed/>
+    <w:rsid w:val="00051093"/>
+    <w:rPr>
+      <w:vertAlign w:val="superscript"/>
+    </w:rPr>
+  </w:style>
 </w:styles>
 </file>
 
@@ -9589,7 +10038,6 @@
     <w:next w:val="Normal"/>
     <w:link w:val="Heading5Char"/>
     <w:uiPriority w:val="9"/>
-    <w:semiHidden/>
     <w:unhideWhenUsed/>
     <w:qFormat/>
     <w:rsid w:val="0017409D"/>
@@ -9809,7 +10257,6 @@
     <w:basedOn w:val="DefaultParagraphFont"/>
     <w:link w:val="Heading5"/>
     <w:uiPriority w:val="9"/>
-    <w:semiHidden/>
     <w:rsid w:val="0017409D"/>
     <w:rPr>
       <w:rFonts w:asciiTheme="majorHAnsi" w:eastAsiaTheme="majorEastAsia" w:hAnsiTheme="majorHAnsi" w:cstheme="majorBidi"/>
@@ -10171,6 +10618,84 @@
       <w:spacing w:after="0"/>
     </w:pPr>
   </w:style>
+  <w:style w:type="paragraph" w:styleId="EndnoteText">
+    <w:name w:val="endnote text"/>
+    <w:basedOn w:val="Normal"/>
+    <w:link w:val="EndnoteTextChar"/>
+    <w:uiPriority w:val="99"/>
+    <w:semiHidden/>
+    <w:unhideWhenUsed/>
+    <w:rsid w:val="009423C8"/>
+    <w:pPr>
+      <w:spacing w:after="0" w:line="240" w:lineRule="auto"/>
+    </w:pPr>
+    <w:rPr>
+      <w:sz w:val="20"/>
+      <w:szCs w:val="20"/>
+    </w:rPr>
+  </w:style>
+  <w:style w:type="character" w:customStyle="1" w:styleId="EndnoteTextChar">
+    <w:name w:val="Endnote Text Char"/>
+    <w:basedOn w:val="DefaultParagraphFont"/>
+    <w:link w:val="EndnoteText"/>
+    <w:uiPriority w:val="99"/>
+    <w:semiHidden/>
+    <w:rsid w:val="009423C8"/>
+    <w:rPr>
+      <w:sz w:val="20"/>
+      <w:szCs w:val="20"/>
+    </w:rPr>
+  </w:style>
+  <w:style w:type="character" w:styleId="EndnoteReference">
+    <w:name w:val="endnote reference"/>
+    <w:basedOn w:val="DefaultParagraphFont"/>
+    <w:uiPriority w:val="99"/>
+    <w:semiHidden/>
+    <w:unhideWhenUsed/>
+    <w:rsid w:val="009423C8"/>
+    <w:rPr>
+      <w:vertAlign w:val="superscript"/>
+    </w:rPr>
+  </w:style>
+  <w:style w:type="paragraph" w:styleId="FootnoteText">
+    <w:name w:val="footnote text"/>
+    <w:basedOn w:val="Normal"/>
+    <w:link w:val="FootnoteTextChar"/>
+    <w:uiPriority w:val="99"/>
+    <w:semiHidden/>
+    <w:unhideWhenUsed/>
+    <w:rsid w:val="00051093"/>
+    <w:pPr>
+      <w:spacing w:after="0" w:line="240" w:lineRule="auto"/>
+    </w:pPr>
+    <w:rPr>
+      <w:sz w:val="20"/>
+      <w:szCs w:val="20"/>
+    </w:rPr>
+  </w:style>
+  <w:style w:type="character" w:customStyle="1" w:styleId="FootnoteTextChar">
+    <w:name w:val="Footnote Text Char"/>
+    <w:basedOn w:val="DefaultParagraphFont"/>
+    <w:link w:val="FootnoteText"/>
+    <w:uiPriority w:val="99"/>
+    <w:semiHidden/>
+    <w:rsid w:val="00051093"/>
+    <w:rPr>
+      <w:sz w:val="20"/>
+      <w:szCs w:val="20"/>
+    </w:rPr>
+  </w:style>
+  <w:style w:type="character" w:styleId="FootnoteReference">
+    <w:name w:val="footnote reference"/>
+    <w:basedOn w:val="DefaultParagraphFont"/>
+    <w:uiPriority w:val="99"/>
+    <w:semiHidden/>
+    <w:unhideWhenUsed/>
+    <w:rsid w:val="00051093"/>
+    <w:rPr>
+      <w:vertAlign w:val="superscript"/>
+    </w:rPr>
+  </w:style>
 </w:styles>
 </file>
 
@@ -10483,7 +11008,7 @@
 </file>
 
 <file path=customXml/itemProps2.xml><?xml version="1.0" encoding="utf-8"?>
-<ds:datastoreItem xmlns:ds="http://schemas.openxmlformats.org/officeDocument/2006/customXml" ds:itemID="{45DD418E-BAE4-41C0-BD45-03CE62B79DD7}">
+<ds:datastoreItem xmlns:ds="http://schemas.openxmlformats.org/officeDocument/2006/customXml" ds:itemID="{3DC2ACCD-264B-4E85-B94F-7DDA2159072D}">
   <ds:schemaRefs>
     <ds:schemaRef ds:uri="http://schemas.openxmlformats.org/officeDocument/2006/bibliography"/>
   </ds:schemaRefs>

</xml_diff>